<commit_message>
update README with background
</commit_message>
<xml_diff>
--- a/stat720_f2023_outline.docx
+++ b/stat720_f2023_outline.docx
@@ -817,12 +817,12 @@
           <w:lang w:val="en-CA"/>
         </w:rPr>
       </w:r>
-      <w:bookmarkStart w:id="1" w:name="_Hlk458744591"/>
+      <w:bookmarkStart w:id="1" w:name="_Hlk45874713"/>
       <w:bookmarkStart w:id="2" w:name="_Hlk45874561"/>
-      <w:bookmarkStart w:id="3" w:name="_Hlk45874713"/>
-      <w:bookmarkStart w:id="4" w:name="_Hlk458744591"/>
+      <w:bookmarkStart w:id="3" w:name="_Hlk458744591"/>
+      <w:bookmarkStart w:id="4" w:name="_Hlk45874713"/>
       <w:bookmarkStart w:id="5" w:name="_Hlk45874561"/>
-      <w:bookmarkStart w:id="6" w:name="_Hlk45874713"/>
+      <w:bookmarkStart w:id="6" w:name="_Hlk458744591"/>
       <w:bookmarkEnd w:id="4"/>
       <w:bookmarkEnd w:id="5"/>
       <w:bookmarkEnd w:id="6"/>
@@ -1046,7 +1046,7 @@
     <w:tbl>
       <w:tblPr>
         <w:tblStyle w:val="TableGrid"/>
-        <w:tblW w:w="6833" w:type="dxa"/>
+        <w:tblW w:w="7255" w:type="dxa"/>
         <w:jc w:val="left"/>
         <w:tblInd w:w="0" w:type="dxa"/>
         <w:tblLayout w:type="fixed"/>
@@ -1060,7 +1060,7 @@
       </w:tblPr>
       <w:tblGrid>
         <w:gridCol w:w="5519"/>
-        <w:gridCol w:w="1313"/>
+        <w:gridCol w:w="1736"/>
       </w:tblGrid>
       <w:tr>
         <w:trPr/>
@@ -1104,7 +1104,7 @@
         </w:tc>
         <w:tc>
           <w:tcPr>
-            <w:tcW w:w="1313" w:type="dxa"/>
+            <w:tcW w:w="1736" w:type="dxa"/>
             <w:tcBorders>
               <w:top w:val="single" w:sz="4" w:space="0" w:color="BFBFBF"/>
               <w:left w:val="nil"/>
@@ -1159,12 +1159,12 @@
               <w:widowControl w:val="false"/>
               <w:suppressAutoHyphens w:val="true"/>
               <w:bidi w:val="0"/>
-              <w:spacing w:lineRule="auto" w:line="360" w:beforeAutospacing="0" w:before="0" w:afterAutospacing="0" w:after="0"/>
+              <w:spacing w:lineRule="auto" w:line="360" w:before="0" w:after="0"/>
               <w:ind w:left="0" w:right="0" w:hanging="0"/>
               <w:jc w:val="left"/>
               <w:rPr>
-                <w:rFonts w:ascii="Calibri" w:hAnsi="Calibri" w:eastAsia="Calibri" w:cs="Calibri"/>
-                <w:color w:val="000000" w:themeColor="text1" w:themeShade="ff" w:themeTint="ff"/>
+                <w:rFonts w:eastAsia="Calibri" w:cs="Calibri"/>
+                <w:color w:val="000000"/>
                 <w:sz w:val="24"/>
                 <w:szCs w:val="24"/>
                 <w:lang w:val="en-CA"/>
@@ -1173,17 +1173,18 @@
             <w:r>
               <w:rPr>
                 <w:rFonts w:eastAsia="Calibri" w:cs="Calibri"/>
-                <w:color w:val="000000" w:themeColor="text1" w:themeShade="ff" w:themeTint="ff"/>
+                <w:color w:val="000000"/>
                 <w:sz w:val="24"/>
                 <w:szCs w:val="24"/>
                 <w:lang w:val="en-CA"/>
               </w:rPr>
-            </w:r>
-          </w:p>
-        </w:tc>
-        <w:tc>
-          <w:tcPr>
-            <w:tcW w:w="1313" w:type="dxa"/>
+              <w:t>Introduction and philosophy; computing basics; reminders on likelihood etc.</w:t>
+            </w:r>
+          </w:p>
+        </w:tc>
+        <w:tc>
+          <w:tcPr>
+            <w:tcW w:w="1736" w:type="dxa"/>
             <w:tcBorders>
               <w:top w:val="single" w:sz="4" w:space="0" w:color="BFBFBF"/>
               <w:left w:val="nil"/>
@@ -1199,8 +1200,10 @@
               <w:spacing w:before="0" w:after="0"/>
               <w:jc w:val="left"/>
               <w:rPr>
-                <w:rFonts w:cs="Calibri Light"/>
-                <w:lang w:val="en-CA"/>
+                <w:rFonts w:eastAsia="Calibri" w:cs="Calibri Light"/>
+                <w:kern w:val="0"/>
+                <w:szCs w:val="22"/>
+                <w:lang w:val="en-CA" w:eastAsia="en-US" w:bidi="ar-SA"/>
               </w:rPr>
             </w:pPr>
             <w:r>
@@ -1233,7 +1236,7 @@
               <w:widowControl w:val="false"/>
               <w:suppressAutoHyphens w:val="true"/>
               <w:bidi w:val="0"/>
-              <w:spacing w:lineRule="auto" w:line="360" w:beforeAutospacing="0" w:before="0" w:afterAutospacing="0" w:after="0"/>
+              <w:spacing w:lineRule="auto" w:line="360" w:before="0" w:after="0"/>
               <w:ind w:left="0" w:right="0" w:hanging="0"/>
               <w:jc w:val="left"/>
               <w:rPr>
@@ -1246,12 +1249,13 @@
                 <w:rFonts w:cs="Calibri Light"/>
                 <w:lang w:val="en-CA"/>
               </w:rPr>
-            </w:r>
-          </w:p>
-        </w:tc>
-        <w:tc>
-          <w:tcPr>
-            <w:tcW w:w="1313" w:type="dxa"/>
+              <w:t>(General) linear models</w:t>
+            </w:r>
+          </w:p>
+        </w:tc>
+        <w:tc>
+          <w:tcPr>
+            <w:tcW w:w="1736" w:type="dxa"/>
             <w:tcBorders>
               <w:top w:val="single" w:sz="4" w:space="0" w:color="BFBFBF"/>
               <w:left w:val="nil"/>
@@ -1267,18 +1271,20 @@
               <w:spacing w:before="0" w:after="0"/>
               <w:jc w:val="left"/>
               <w:rPr>
-                <w:rFonts w:cs="Calibri Light"/>
-                <w:lang w:val="en-CA"/>
-              </w:rPr>
-            </w:pPr>
-            <w:r>
-              <w:rPr>
                 <w:rFonts w:eastAsia="Calibri" w:cs="Calibri Light"/>
                 <w:kern w:val="0"/>
                 <w:szCs w:val="22"/>
                 <w:lang w:val="en-CA" w:eastAsia="en-US" w:bidi="ar-SA"/>
               </w:rPr>
-              <w:t>Week 2</w:t>
+            </w:pPr>
+            <w:r>
+              <w:rPr>
+                <w:rFonts w:eastAsia="Calibri" w:cs="Calibri Light"/>
+                <w:kern w:val="0"/>
+                <w:szCs w:val="22"/>
+                <w:lang w:val="en-CA" w:eastAsia="en-US" w:bidi="ar-SA"/>
+              </w:rPr>
+              <w:t>Week 2-3</w:t>
             </w:r>
           </w:p>
         </w:tc>
@@ -1301,12 +1307,12 @@
               <w:widowControl w:val="false"/>
               <w:suppressAutoHyphens w:val="true"/>
               <w:bidi w:val="0"/>
-              <w:spacing w:lineRule="auto" w:line="360" w:beforeAutospacing="0" w:before="0" w:afterAutospacing="0" w:after="0"/>
+              <w:spacing w:lineRule="auto" w:line="360" w:before="0" w:after="0"/>
               <w:ind w:left="0" w:right="0" w:hanging="0"/>
               <w:jc w:val="left"/>
               <w:rPr>
-                <w:rFonts w:ascii="Calibri" w:hAnsi="Calibri" w:eastAsia="Calibri" w:cs="Calibri"/>
-                <w:color w:val="000000" w:themeColor="text1" w:themeShade="ff" w:themeTint="ff"/>
+                <w:rFonts w:eastAsia="Calibri" w:cs="Calibri"/>
+                <w:color w:val="000000"/>
                 <w:sz w:val="24"/>
                 <w:szCs w:val="24"/>
                 <w:lang w:val="en-CA"/>
@@ -1315,17 +1321,18 @@
             <w:r>
               <w:rPr>
                 <w:rFonts w:eastAsia="Calibri" w:cs="Calibri"/>
-                <w:color w:val="000000" w:themeColor="text1" w:themeShade="ff" w:themeTint="ff"/>
+                <w:color w:val="000000"/>
                 <w:sz w:val="24"/>
                 <w:szCs w:val="24"/>
                 <w:lang w:val="en-CA"/>
               </w:rPr>
-            </w:r>
-          </w:p>
-        </w:tc>
-        <w:tc>
-          <w:tcPr>
-            <w:tcW w:w="1313" w:type="dxa"/>
+              <w:t>Generalized linear models</w:t>
+            </w:r>
+          </w:p>
+        </w:tc>
+        <w:tc>
+          <w:tcPr>
+            <w:tcW w:w="1736" w:type="dxa"/>
             <w:tcBorders>
               <w:top w:val="single" w:sz="4" w:space="0" w:color="BFBFBF"/>
               <w:left w:val="nil"/>
@@ -1341,18 +1348,20 @@
               <w:spacing w:before="0" w:after="0"/>
               <w:jc w:val="left"/>
               <w:rPr>
-                <w:rFonts w:cs="Calibri Light"/>
-                <w:lang w:val="en-CA"/>
-              </w:rPr>
-            </w:pPr>
-            <w:r>
-              <w:rPr>
                 <w:rFonts w:eastAsia="Calibri" w:cs="Calibri Light"/>
                 <w:kern w:val="0"/>
                 <w:szCs w:val="22"/>
                 <w:lang w:val="en-CA" w:eastAsia="en-US" w:bidi="ar-SA"/>
               </w:rPr>
-              <w:t>Week 3</w:t>
+            </w:pPr>
+            <w:r>
+              <w:rPr>
+                <w:rFonts w:eastAsia="Calibri" w:cs="Calibri Light"/>
+                <w:kern w:val="0"/>
+                <w:szCs w:val="22"/>
+                <w:lang w:val="en-CA" w:eastAsia="en-US" w:bidi="ar-SA"/>
+              </w:rPr>
+              <w:t>Week 4-5</w:t>
             </w:r>
           </w:p>
         </w:tc>
@@ -1375,12 +1384,12 @@
               <w:widowControl w:val="false"/>
               <w:suppressAutoHyphens w:val="true"/>
               <w:bidi w:val="0"/>
-              <w:spacing w:lineRule="auto" w:line="360" w:beforeAutospacing="0" w:before="0" w:afterAutospacing="0" w:after="0"/>
+              <w:spacing w:lineRule="auto" w:line="360" w:before="0" w:after="0"/>
               <w:ind w:left="0" w:right="0" w:hanging="0"/>
               <w:jc w:val="left"/>
               <w:rPr>
-                <w:rFonts w:ascii="Calibri" w:hAnsi="Calibri" w:eastAsia="Calibri" w:cs="Calibri"/>
-                <w:color w:val="000000" w:themeColor="text1" w:themeShade="ff" w:themeTint="ff"/>
+                <w:rFonts w:eastAsia="Calibri" w:cs="Calibri"/>
+                <w:color w:val="000000"/>
                 <w:sz w:val="24"/>
                 <w:szCs w:val="24"/>
                 <w:lang w:val="en-CA"/>
@@ -1389,17 +1398,18 @@
             <w:r>
               <w:rPr>
                 <w:rFonts w:eastAsia="Calibri" w:cs="Calibri"/>
-                <w:color w:val="000000" w:themeColor="text1" w:themeShade="ff" w:themeTint="ff"/>
+                <w:color w:val="000000"/>
                 <w:sz w:val="24"/>
                 <w:szCs w:val="24"/>
                 <w:lang w:val="en-CA"/>
               </w:rPr>
-            </w:r>
-          </w:p>
-        </w:tc>
-        <w:tc>
-          <w:tcPr>
-            <w:tcW w:w="1313" w:type="dxa"/>
+              <w:t>Penalized and regularized models (Lasso, ridge, etc.)</w:t>
+            </w:r>
+          </w:p>
+        </w:tc>
+        <w:tc>
+          <w:tcPr>
+            <w:tcW w:w="1736" w:type="dxa"/>
             <w:tcBorders>
               <w:top w:val="single" w:sz="4" w:space="0" w:color="BFBFBF"/>
               <w:left w:val="nil"/>
@@ -1413,16 +1423,10 @@
               <w:widowControl w:val="false"/>
               <w:suppressAutoHyphens w:val="true"/>
               <w:bidi w:val="0"/>
-              <w:spacing w:lineRule="auto" w:line="360" w:beforeAutospacing="0" w:before="0" w:afterAutospacing="0" w:after="0"/>
+              <w:spacing w:lineRule="auto" w:line="360" w:before="0" w:after="0"/>
               <w:ind w:left="0" w:right="0" w:hanging="0"/>
               <w:jc w:val="left"/>
-              <w:rPr>
-                <w:rFonts w:ascii="Calibri" w:hAnsi="Calibri" w:eastAsia="Calibri" w:cs="Calibri"/>
-                <w:color w:val="000000" w:themeColor="text1" w:themeShade="ff" w:themeTint="ff"/>
-                <w:sz w:val="24"/>
-                <w:szCs w:val="24"/>
-                <w:lang w:val="en-CA"/>
-              </w:rPr>
+              <w:rPr/>
             </w:pPr>
             <w:r>
               <w:rPr>
@@ -1431,7 +1435,18 @@
                 <w:szCs w:val="22"/>
                 <w:lang w:val="en-CA" w:eastAsia="en-US" w:bidi="ar-SA"/>
               </w:rPr>
-              <w:t>Week 4</w:t>
+              <w:t xml:space="preserve">Week </w:t>
+            </w:r>
+            <w:r>
+              <w:rPr>
+                <w:rFonts w:eastAsia="Calibri" w:cs="Calibri"/>
+                <w:color w:val="000000"/>
+                <w:kern w:val="0"/>
+                <w:sz w:val="24"/>
+                <w:szCs w:val="24"/>
+                <w:lang w:val="en-CA" w:eastAsia="en-US" w:bidi="ar-SA"/>
+              </w:rPr>
+              <w:t>6-7</w:t>
             </w:r>
           </w:p>
         </w:tc>
@@ -1454,12 +1469,12 @@
               <w:widowControl w:val="false"/>
               <w:suppressAutoHyphens w:val="true"/>
               <w:bidi w:val="0"/>
-              <w:spacing w:lineRule="auto" w:line="360" w:beforeAutospacing="0" w:before="0" w:afterAutospacing="0" w:after="0"/>
+              <w:spacing w:lineRule="auto" w:line="360" w:before="0" w:after="0"/>
               <w:ind w:left="0" w:right="0" w:hanging="0"/>
               <w:jc w:val="left"/>
               <w:rPr>
-                <w:rFonts w:ascii="Calibri" w:hAnsi="Calibri" w:eastAsia="Calibri" w:cs="Calibri"/>
-                <w:color w:val="000000" w:themeColor="text1" w:themeShade="ff" w:themeTint="ff"/>
+                <w:rFonts w:eastAsia="Calibri" w:cs="Calibri"/>
+                <w:color w:val="000000"/>
                 <w:sz w:val="24"/>
                 <w:szCs w:val="24"/>
                 <w:lang w:val="en-CA"/>
@@ -1468,17 +1483,18 @@
             <w:r>
               <w:rPr>
                 <w:rFonts w:eastAsia="Calibri" w:cs="Calibri"/>
-                <w:color w:val="000000" w:themeColor="text1" w:themeShade="ff" w:themeTint="ff"/>
+                <w:color w:val="000000"/>
                 <w:sz w:val="24"/>
                 <w:szCs w:val="24"/>
                 <w:lang w:val="en-CA"/>
               </w:rPr>
-            </w:r>
-          </w:p>
-        </w:tc>
-        <w:tc>
-          <w:tcPr>
-            <w:tcW w:w="1313" w:type="dxa"/>
+              <w:t>Mixed models</w:t>
+            </w:r>
+          </w:p>
+        </w:tc>
+        <w:tc>
+          <w:tcPr>
+            <w:tcW w:w="1736" w:type="dxa"/>
             <w:tcBorders>
               <w:top w:val="single" w:sz="4" w:space="0" w:color="BFBFBF"/>
               <w:left w:val="nil"/>
@@ -1494,18 +1510,29 @@
               <w:spacing w:before="0" w:after="0"/>
               <w:jc w:val="left"/>
               <w:rPr>
-                <w:rFonts w:cs="Calibri Light"/>
-                <w:lang w:val="en-CA"/>
-              </w:rPr>
-            </w:pPr>
-            <w:r>
-              <w:rPr>
                 <w:rFonts w:eastAsia="Calibri" w:cs="Calibri Light"/>
                 <w:kern w:val="0"/>
                 <w:szCs w:val="22"/>
                 <w:lang w:val="en-CA" w:eastAsia="en-US" w:bidi="ar-SA"/>
               </w:rPr>
-              <w:t>Weeks 5-6</w:t>
+            </w:pPr>
+            <w:r>
+              <w:rPr>
+                <w:rFonts w:eastAsia="Calibri" w:cs="Calibri Light"/>
+                <w:kern w:val="0"/>
+                <w:szCs w:val="22"/>
+                <w:lang w:val="en-CA" w:eastAsia="en-US" w:bidi="ar-SA"/>
+              </w:rPr>
+              <w:t xml:space="preserve">Week </w:t>
+            </w:r>
+            <w:r>
+              <w:rPr>
+                <w:rFonts w:eastAsia="Calibri" w:cs="Calibri Light"/>
+                <w:kern w:val="0"/>
+                <w:szCs w:val="22"/>
+                <w:lang w:val="en-CA" w:eastAsia="en-US" w:bidi="ar-SA"/>
+              </w:rPr>
+              <w:t>8-9</w:t>
             </w:r>
           </w:p>
         </w:tc>
@@ -1528,12 +1555,12 @@
               <w:widowControl w:val="false"/>
               <w:suppressAutoHyphens w:val="true"/>
               <w:bidi w:val="0"/>
-              <w:spacing w:lineRule="auto" w:line="360" w:beforeAutospacing="0" w:before="0" w:afterAutospacing="0" w:after="0"/>
+              <w:spacing w:lineRule="auto" w:line="360" w:before="0" w:after="0"/>
               <w:ind w:left="0" w:right="0" w:hanging="0"/>
               <w:jc w:val="left"/>
               <w:rPr>
-                <w:rFonts w:ascii="Calibri" w:hAnsi="Calibri" w:eastAsia="Calibri" w:cs="Calibri"/>
-                <w:color w:val="000000" w:themeColor="text1" w:themeShade="ff" w:themeTint="ff"/>
+                <w:rFonts w:eastAsia="Calibri" w:cs="Calibri"/>
+                <w:color w:val="000000"/>
                 <w:sz w:val="24"/>
                 <w:szCs w:val="24"/>
                 <w:lang w:val="en-CA"/>
@@ -1542,17 +1569,18 @@
             <w:r>
               <w:rPr>
                 <w:rFonts w:eastAsia="Calibri" w:cs="Calibri"/>
-                <w:color w:val="000000" w:themeColor="text1" w:themeShade="ff" w:themeTint="ff"/>
+                <w:color w:val="000000"/>
                 <w:sz w:val="24"/>
                 <w:szCs w:val="24"/>
                 <w:lang w:val="en-CA"/>
               </w:rPr>
-            </w:r>
-          </w:p>
-        </w:tc>
-        <w:tc>
-          <w:tcPr>
-            <w:tcW w:w="1313" w:type="dxa"/>
+              <w:t>Additive models</w:t>
+            </w:r>
+          </w:p>
+        </w:tc>
+        <w:tc>
+          <w:tcPr>
+            <w:tcW w:w="1736" w:type="dxa"/>
             <w:tcBorders>
               <w:top w:val="single" w:sz="4" w:space="0" w:color="BFBFBF"/>
               <w:left w:val="nil"/>
@@ -1568,17 +1596,29 @@
               <w:spacing w:before="0" w:after="0"/>
               <w:jc w:val="left"/>
               <w:rPr>
-                <w:lang w:val="en-CA"/>
-              </w:rPr>
-            </w:pPr>
-            <w:r>
-              <w:rPr>
                 <w:rFonts w:eastAsia="Calibri"/>
                 <w:kern w:val="0"/>
                 <w:szCs w:val="22"/>
                 <w:lang w:val="en-CA" w:eastAsia="en-US" w:bidi="ar-SA"/>
               </w:rPr>
-              <w:t>Week 7</w:t>
+            </w:pPr>
+            <w:r>
+              <w:rPr>
+                <w:rFonts w:eastAsia="Calibri"/>
+                <w:kern w:val="0"/>
+                <w:szCs w:val="22"/>
+                <w:lang w:val="en-CA" w:eastAsia="en-US" w:bidi="ar-SA"/>
+              </w:rPr>
+              <w:t xml:space="preserve">Week </w:t>
+            </w:r>
+            <w:r>
+              <w:rPr>
+                <w:rFonts w:eastAsia="Calibri"/>
+                <w:kern w:val="0"/>
+                <w:szCs w:val="22"/>
+                <w:lang w:val="en-CA" w:eastAsia="en-US" w:bidi="ar-SA"/>
+              </w:rPr>
+              <w:t>10-11</w:t>
             </w:r>
           </w:p>
         </w:tc>
@@ -1603,8 +1643,8 @@
               <w:spacing w:lineRule="auto" w:line="360" w:before="0" w:after="0"/>
               <w:jc w:val="left"/>
               <w:rPr>
-                <w:rFonts w:ascii="Calibri" w:hAnsi="Calibri" w:eastAsia="Calibri" w:cs="Calibri"/>
-                <w:color w:val="000000" w:themeColor="text1" w:themeShade="ff" w:themeTint="ff"/>
+                <w:rFonts w:eastAsia="Calibri" w:cs="Calibri"/>
+                <w:color w:val="000000"/>
                 <w:sz w:val="24"/>
                 <w:szCs w:val="24"/>
                 <w:lang w:val="en-CA"/>
@@ -1613,17 +1653,18 @@
             <w:r>
               <w:rPr>
                 <w:rFonts w:eastAsia="Calibri" w:cs="Calibri"/>
-                <w:color w:val="000000" w:themeColor="text1" w:themeShade="ff" w:themeTint="ff"/>
+                <w:color w:val="000000"/>
                 <w:sz w:val="24"/>
                 <w:szCs w:val="24"/>
                 <w:lang w:val="en-CA"/>
               </w:rPr>
-            </w:r>
-          </w:p>
-        </w:tc>
-        <w:tc>
-          <w:tcPr>
-            <w:tcW w:w="1313" w:type="dxa"/>
+              <w:t>Further topics by request (spatial, temporal, ...)</w:t>
+            </w:r>
+          </w:p>
+        </w:tc>
+        <w:tc>
+          <w:tcPr>
+            <w:tcW w:w="1736" w:type="dxa"/>
             <w:tcBorders>
               <w:top w:val="single" w:sz="4" w:space="0" w:color="BFBFBF"/>
               <w:left w:val="nil"/>
@@ -1639,331 +1680,35 @@
               <w:spacing w:before="0" w:after="0"/>
               <w:jc w:val="left"/>
               <w:rPr>
-                <w:rFonts w:ascii="Calibri" w:hAnsi="Calibri" w:eastAsia="Calibri" w:cs="Calibri"/>
-                <w:color w:val="000000" w:themeColor="text1" w:themeShade="ff" w:themeTint="ff"/>
-                <w:sz w:val="24"/>
-                <w:szCs w:val="24"/>
-                <w:lang w:val="en-CA"/>
-              </w:rPr>
-            </w:pPr>
-            <w:r>
-              <w:rPr>
                 <w:rFonts w:eastAsia="Calibri" w:cs="Calibri"/>
-                <w:color w:val="000000" w:themeColor="text1" w:themeShade="ff" w:themeTint="ff"/>
+                <w:color w:val="000000"/>
                 <w:kern w:val="0"/>
                 <w:sz w:val="24"/>
                 <w:szCs w:val="24"/>
                 <w:lang w:val="en-CA" w:eastAsia="en-US" w:bidi="ar-SA"/>
               </w:rPr>
-              <w:t>Week 8</w:t>
-            </w:r>
-          </w:p>
-        </w:tc>
-      </w:tr>
-      <w:tr>
-        <w:trPr/>
-        <w:tc>
-          <w:tcPr>
-            <w:tcW w:w="5519" w:type="dxa"/>
-            <w:tcBorders>
-              <w:top w:val="single" w:sz="4" w:space="0" w:color="BFBFBF"/>
-              <w:left w:val="nil"/>
-              <w:bottom w:val="single" w:sz="4" w:space="0" w:color="BFBFBF"/>
-              <w:right w:val="nil"/>
-            </w:tcBorders>
-          </w:tcPr>
-          <w:p>
-            <w:pPr>
-              <w:pStyle w:val="Normal"/>
-              <w:widowControl w:val="false"/>
-              <w:suppressAutoHyphens w:val="true"/>
-              <w:spacing w:lineRule="auto" w:line="360" w:before="0" w:after="0"/>
-              <w:jc w:val="left"/>
-              <w:rPr>
-                <w:rFonts w:ascii="Calibri" w:hAnsi="Calibri" w:eastAsia="Calibri" w:cs="Calibri"/>
-                <w:color w:val="000000" w:themeColor="text1" w:themeShade="ff" w:themeTint="ff"/>
-                <w:sz w:val="24"/>
-                <w:szCs w:val="24"/>
-                <w:lang w:val="en-CA"/>
-              </w:rPr>
             </w:pPr>
             <w:r>
               <w:rPr>
                 <w:rFonts w:eastAsia="Calibri" w:cs="Calibri"/>
-                <w:color w:val="000000" w:themeColor="text1" w:themeShade="ff" w:themeTint="ff"/>
-                <w:sz w:val="24"/>
-                <w:szCs w:val="24"/>
-                <w:lang w:val="en-CA"/>
-              </w:rPr>
-            </w:r>
-          </w:p>
-        </w:tc>
-        <w:tc>
-          <w:tcPr>
-            <w:tcW w:w="1313" w:type="dxa"/>
-            <w:tcBorders>
-              <w:top w:val="single" w:sz="4" w:space="0" w:color="BFBFBF"/>
-              <w:left w:val="nil"/>
-              <w:bottom w:val="single" w:sz="4" w:space="0" w:color="BFBFBF"/>
-              <w:right w:val="nil"/>
-            </w:tcBorders>
-          </w:tcPr>
-          <w:p>
-            <w:pPr>
-              <w:pStyle w:val="Normal"/>
-              <w:widowControl w:val="false"/>
-              <w:suppressAutoHyphens w:val="true"/>
-              <w:spacing w:before="0" w:after="0"/>
-              <w:jc w:val="left"/>
-              <w:rPr>
-                <w:rFonts w:ascii="Calibri" w:hAnsi="Calibri" w:eastAsia="Calibri" w:cs="Calibri"/>
-                <w:color w:val="000000" w:themeColor="text1" w:themeShade="ff" w:themeTint="ff"/>
-                <w:sz w:val="24"/>
-                <w:szCs w:val="24"/>
-                <w:lang w:val="en-CA"/>
-              </w:rPr>
-            </w:pPr>
-            <w:r>
-              <w:rPr>
-                <w:rFonts w:eastAsia="Calibri" w:cs="Calibri"/>
-                <w:color w:val="000000" w:themeColor="text1" w:themeShade="ff" w:themeTint="ff"/>
+                <w:color w:val="000000"/>
                 <w:kern w:val="0"/>
                 <w:sz w:val="24"/>
                 <w:szCs w:val="24"/>
                 <w:lang w:val="en-CA" w:eastAsia="en-US" w:bidi="ar-SA"/>
               </w:rPr>
-              <w:t>Week 9</w:t>
-            </w:r>
-          </w:p>
-        </w:tc>
-      </w:tr>
-      <w:tr>
-        <w:trPr/>
-        <w:tc>
-          <w:tcPr>
-            <w:tcW w:w="5519" w:type="dxa"/>
-            <w:tcBorders>
-              <w:top w:val="single" w:sz="4" w:space="0" w:color="BFBFBF"/>
-              <w:left w:val="nil"/>
-              <w:bottom w:val="single" w:sz="4" w:space="0" w:color="BFBFBF"/>
-              <w:right w:val="nil"/>
-            </w:tcBorders>
-          </w:tcPr>
-          <w:p>
-            <w:pPr>
-              <w:pStyle w:val="Normal"/>
-              <w:widowControl w:val="false"/>
-              <w:suppressAutoHyphens w:val="true"/>
-              <w:spacing w:lineRule="auto" w:line="360" w:before="0" w:after="0"/>
-              <w:jc w:val="left"/>
-              <w:rPr>
-                <w:rFonts w:ascii="Calibri" w:hAnsi="Calibri" w:eastAsia="Calibri" w:cs="Calibri"/>
-                <w:color w:val="000000" w:themeColor="text1" w:themeShade="ff" w:themeTint="ff"/>
-                <w:sz w:val="24"/>
-                <w:szCs w:val="24"/>
-                <w:lang w:val="en-CA"/>
-              </w:rPr>
-            </w:pPr>
+              <w:t>Week 1</w:t>
+            </w:r>
             <w:r>
               <w:rPr>
                 <w:rFonts w:eastAsia="Calibri" w:cs="Calibri"/>
-                <w:color w:val="000000" w:themeColor="text1" w:themeShade="ff" w:themeTint="ff"/>
-                <w:sz w:val="24"/>
-                <w:szCs w:val="24"/>
-                <w:lang w:val="en-CA"/>
-              </w:rPr>
-            </w:r>
-          </w:p>
-        </w:tc>
-        <w:tc>
-          <w:tcPr>
-            <w:tcW w:w="1313" w:type="dxa"/>
-            <w:tcBorders>
-              <w:top w:val="single" w:sz="4" w:space="0" w:color="BFBFBF"/>
-              <w:left w:val="nil"/>
-              <w:bottom w:val="single" w:sz="4" w:space="0" w:color="BFBFBF"/>
-              <w:right w:val="nil"/>
-            </w:tcBorders>
-          </w:tcPr>
-          <w:p>
-            <w:pPr>
-              <w:pStyle w:val="Normal"/>
-              <w:widowControl w:val="false"/>
-              <w:suppressAutoHyphens w:val="true"/>
-              <w:spacing w:before="0" w:after="0"/>
-              <w:jc w:val="left"/>
-              <w:rPr>
-                <w:rFonts w:ascii="Calibri" w:hAnsi="Calibri" w:eastAsia="Calibri" w:cs="Calibri"/>
-                <w:color w:val="000000" w:themeColor="text1" w:themeShade="ff" w:themeTint="ff"/>
-                <w:sz w:val="24"/>
-                <w:szCs w:val="24"/>
-                <w:lang w:val="en-CA"/>
-              </w:rPr>
-            </w:pPr>
-            <w:r>
-              <w:rPr>
-                <w:rFonts w:eastAsia="Calibri" w:cs="Calibri"/>
-                <w:color w:val="000000" w:themeColor="text1" w:themeShade="ff" w:themeTint="ff"/>
+                <w:color w:val="000000"/>
                 <w:kern w:val="0"/>
                 <w:sz w:val="24"/>
                 <w:szCs w:val="24"/>
                 <w:lang w:val="en-CA" w:eastAsia="en-US" w:bidi="ar-SA"/>
               </w:rPr>
-              <w:t>Week 10</w:t>
-            </w:r>
-          </w:p>
-        </w:tc>
-      </w:tr>
-      <w:tr>
-        <w:trPr/>
-        <w:tc>
-          <w:tcPr>
-            <w:tcW w:w="5519" w:type="dxa"/>
-            <w:tcBorders>
-              <w:top w:val="single" w:sz="4" w:space="0" w:color="BFBFBF"/>
-              <w:left w:val="nil"/>
-              <w:bottom w:val="single" w:sz="4" w:space="0" w:color="BFBFBF"/>
-              <w:right w:val="nil"/>
-            </w:tcBorders>
-          </w:tcPr>
-          <w:p>
-            <w:pPr>
-              <w:pStyle w:val="Normal"/>
-              <w:widowControl w:val="false"/>
-              <w:suppressAutoHyphens w:val="true"/>
-              <w:spacing w:lineRule="auto" w:line="360" w:before="0" w:after="0"/>
-              <w:jc w:val="left"/>
-              <w:rPr>
-                <w:rFonts w:ascii="Calibri" w:hAnsi="Calibri" w:eastAsia="Calibri" w:cs="Calibri"/>
-                <w:color w:val="000000" w:themeColor="text1" w:themeShade="ff" w:themeTint="ff"/>
-                <w:sz w:val="24"/>
-                <w:szCs w:val="24"/>
-                <w:lang w:val="en-CA"/>
-              </w:rPr>
-            </w:pPr>
-            <w:r>
-              <w:rPr>
-                <w:rFonts w:eastAsia="Calibri" w:cs="Calibri"/>
-                <w:color w:val="000000" w:themeColor="text1" w:themeShade="ff" w:themeTint="ff"/>
-                <w:sz w:val="24"/>
-                <w:szCs w:val="24"/>
-                <w:lang w:val="en-CA"/>
-              </w:rPr>
-            </w:r>
-          </w:p>
-        </w:tc>
-        <w:tc>
-          <w:tcPr>
-            <w:tcW w:w="1313" w:type="dxa"/>
-            <w:tcBorders>
-              <w:top w:val="single" w:sz="4" w:space="0" w:color="BFBFBF"/>
-              <w:left w:val="nil"/>
-              <w:bottom w:val="single" w:sz="4" w:space="0" w:color="BFBFBF"/>
-              <w:right w:val="nil"/>
-            </w:tcBorders>
-          </w:tcPr>
-          <w:p>
-            <w:pPr>
-              <w:pStyle w:val="Normal"/>
-              <w:widowControl w:val="false"/>
-              <w:suppressAutoHyphens w:val="true"/>
-              <w:spacing w:before="0" w:after="0"/>
-              <w:jc w:val="left"/>
-              <w:rPr>
-                <w:rFonts w:ascii="Calibri" w:hAnsi="Calibri" w:eastAsia="Calibri" w:cs="Calibri"/>
-                <w:color w:val="000000" w:themeColor="text1" w:themeShade="ff" w:themeTint="ff"/>
-                <w:sz w:val="24"/>
-                <w:szCs w:val="24"/>
-                <w:lang w:val="en-CA"/>
-              </w:rPr>
-            </w:pPr>
-            <w:r>
-              <w:rPr>
-                <w:rFonts w:eastAsia="Calibri" w:cs="Calibri"/>
-                <w:color w:val="000000" w:themeColor="text1" w:themeShade="ff" w:themeTint="ff"/>
-                <w:kern w:val="0"/>
-                <w:sz w:val="24"/>
-                <w:szCs w:val="24"/>
-                <w:lang w:val="en-CA" w:eastAsia="en-US" w:bidi="ar-SA"/>
-              </w:rPr>
-              <w:t>Week 11</w:t>
-            </w:r>
-          </w:p>
-        </w:tc>
-      </w:tr>
-      <w:tr>
-        <w:trPr/>
-        <w:tc>
-          <w:tcPr>
-            <w:tcW w:w="5519" w:type="dxa"/>
-            <w:tcBorders>
-              <w:top w:val="single" w:sz="4" w:space="0" w:color="BFBFBF"/>
-              <w:left w:val="nil"/>
-              <w:bottom w:val="single" w:sz="4" w:space="0" w:color="BFBFBF"/>
-              <w:right w:val="nil"/>
-            </w:tcBorders>
-          </w:tcPr>
-          <w:p>
-            <w:pPr>
-              <w:pStyle w:val="Normal"/>
-              <w:widowControl w:val="false"/>
-              <w:suppressAutoHyphens w:val="true"/>
-              <w:spacing w:lineRule="auto" w:line="360" w:before="0" w:after="0"/>
-              <w:jc w:val="left"/>
-              <w:rPr>
-                <w:rFonts w:ascii="Calibri" w:hAnsi="Calibri" w:eastAsia="Calibri" w:cs="Calibri"/>
-                <w:color w:val="000000" w:themeColor="text1" w:themeShade="ff" w:themeTint="ff"/>
-                <w:sz w:val="24"/>
-                <w:szCs w:val="24"/>
-                <w:lang w:val="en-CA"/>
-              </w:rPr>
-            </w:pPr>
-            <w:r>
-              <w:rPr>
-                <w:rFonts w:eastAsia="Calibri" w:cs="Calibri"/>
-                <w:color w:val="000000" w:themeColor="text1" w:themeShade="ff" w:themeTint="ff"/>
-                <w:sz w:val="24"/>
-                <w:szCs w:val="24"/>
-                <w:lang w:val="en-CA"/>
-              </w:rPr>
-            </w:r>
-          </w:p>
-        </w:tc>
-        <w:tc>
-          <w:tcPr>
-            <w:tcW w:w="1313" w:type="dxa"/>
-            <w:tcBorders>
-              <w:top w:val="single" w:sz="4" w:space="0" w:color="BFBFBF"/>
-              <w:left w:val="nil"/>
-              <w:bottom w:val="single" w:sz="4" w:space="0" w:color="BFBFBF"/>
-              <w:right w:val="nil"/>
-            </w:tcBorders>
-          </w:tcPr>
-          <w:p>
-            <w:pPr>
-              <w:pStyle w:val="Normal"/>
-              <w:widowControl w:val="false"/>
-              <w:suppressAutoHyphens w:val="true"/>
-              <w:spacing w:before="0" w:after="0"/>
-              <w:jc w:val="left"/>
-              <w:rPr>
-                <w:rFonts w:ascii="Calibri" w:hAnsi="Calibri" w:eastAsia="Calibri" w:cs="Calibri"/>
-                <w:color w:val="000000" w:themeColor="text1" w:themeShade="ff" w:themeTint="ff"/>
-                <w:sz w:val="24"/>
-                <w:szCs w:val="24"/>
-                <w:lang w:val="en-CA"/>
-              </w:rPr>
-            </w:pPr>
-            <w:r>
-              <w:rPr>
-                <w:rFonts w:eastAsia="Calibri" w:cs="Calibri"/>
-                <w:color w:val="000000" w:themeColor="text1" w:themeShade="ff" w:themeTint="ff"/>
-                <w:kern w:val="0"/>
-                <w:sz w:val="24"/>
-                <w:szCs w:val="24"/>
-                <w:lang w:val="en-CA" w:eastAsia="en-US" w:bidi="ar-SA"/>
-              </w:rPr>
-              <w:t>Week 12</w:t>
+              <w:t>2-13</w:t>
             </w:r>
           </w:p>
         </w:tc>
@@ -2059,7 +1804,7 @@
         </w:tc>
         <w:tc>
           <w:tcPr>
-            <w:tcW w:w="1313" w:type="dxa"/>
+            <w:tcW w:w="1736" w:type="dxa"/>
             <w:tcBorders>
               <w:top w:val="single" w:sz="4" w:space="0" w:color="BFBFBF"/>
               <w:left w:val="nil"/>
@@ -5550,7 +5295,13 @@
         <w:rPr>
           <w:rFonts w:cs="Calibri" w:cstheme="minorHAnsi"/>
         </w:rPr>
-        <w:t>plagiarism, e.g. the submission of work that is not one’s own or for which other credit has been obtained.</w:t>
+        <w:t xml:space="preserve">plagiarism, e.g. the submission of work that is not one’s own or for which other credit has been obtained, </w:t>
+      </w:r>
+      <w:r>
+        <w:rPr>
+          <w:rFonts w:cs="Calibri" w:cstheme="minorHAnsi"/>
+        </w:rPr>
+        <w:t>including improperly cited material created by generative AI.</w:t>
       </w:r>
     </w:p>
     <w:p>
@@ -5950,9 +5701,9 @@
           <w:rFonts w:ascii="Calibri" w:hAnsi="Calibri" w:cs="Calibri" w:asciiTheme="minorHAnsi" w:cstheme="minorHAnsi" w:hAnsiTheme="minorHAnsi"/>
         </w:rPr>
       </w:pPr>
-      <w:bookmarkStart w:id="14" w:name="_Hlk45874318"/>
+      <w:bookmarkStart w:id="14" w:name="_Hlk45871083"/>
       <w:bookmarkStart w:id="15" w:name="_Hlk45871327"/>
-      <w:bookmarkStart w:id="16" w:name="_Hlk45871083"/>
+      <w:bookmarkStart w:id="16" w:name="_Hlk45874318"/>
       <w:r>
         <w:rPr>
           <w:rFonts w:cs="Calibri" w:cstheme="minorHAnsi"/>
@@ -5990,7 +5741,7 @@
         <w:docPartGallery w:val="Page Numbers (Top of Page)"/>
         <w:docPartUnique w:val="true"/>
       </w:docPartObj>
-      <w:id w:val="1537856189"/>
+      <w:id w:val="1649144337"/>
     </w:sdtPr>
     <w:sdtContent>
       <w:p>

</xml_diff>